<commit_message>
Kleine Verbesserungen und ein weiterer Teil der Dokumentation
</commit_message>
<xml_diff>
--- a/Doku/WBA Dokumentation Anwendungslogik.docx
+++ b/Doku/WBA Dokumentation Anwendungslogik.docx
@@ -183,7 +183,27 @@
           <w:szCs w:val="28"/>
           <w:lang w:val="de"/>
         </w:rPr>
-        <w:t xml:space="preserve"> ein Array mit den dazugehörigen IDs der Fragen</w:t>
+        <w:t xml:space="preserve"> ein Array mit </w:t>
+      </w:r>
+      <w:proofErr w:type="gramStart"/>
+      <w:r>
+        <w:rPr>
+          <w:rFonts w:ascii="Times New Roman" w:hAnsi="Times New Roman" w:cs="Times New Roman"/>
+          <w:sz w:val="28"/>
+          <w:szCs w:val="28"/>
+          <w:lang w:val="de"/>
+        </w:rPr>
+        <w:t>den</w:t>
+      </w:r>
+      <w:proofErr w:type="gramEnd"/>
+      <w:r>
+        <w:rPr>
+          <w:rFonts w:ascii="Times New Roman" w:hAnsi="Times New Roman" w:cs="Times New Roman"/>
+          <w:sz w:val="28"/>
+          <w:szCs w:val="28"/>
+          <w:lang w:val="de"/>
+        </w:rPr>
+        <w:t xml:space="preserve"> dazugehörigen IDs der Fragen</w:t>
       </w:r>
       <w:r>
         <w:rPr>
@@ -323,8 +343,119 @@
           <w:szCs w:val="28"/>
           <w:lang w:val="de"/>
         </w:rPr>
-        <w:t>eines externen Request auf den Dienstgeber wird nach den IDs der Fragen des ausgewählten Faches gefragt. Zur Vermeidung von „nulls“ und leeren stellen im Array der FragenIDs namens adata.quizID wird eine Filterfunktion angewendet. Falls nun keine Fragen vorhanden sind, wird beim Nutzer die Seite „./keinefragen.ejs“ aufgerufen und der Externalrequest wird vorzeitig been</w:t>
-      </w:r>
+        <w:t>eines externen Request auf den Dienstgeber wird nach den IDs der Fragen des ausgewählten Faches gefragt. Zur Vermeidung von „</w:t>
+      </w:r>
+      <w:proofErr w:type="spellStart"/>
+      <w:r>
+        <w:rPr>
+          <w:rFonts w:ascii="Times New Roman" w:hAnsi="Times New Roman" w:cs="Times New Roman"/>
+          <w:sz w:val="28"/>
+          <w:szCs w:val="28"/>
+          <w:lang w:val="de"/>
+        </w:rPr>
+        <w:t>nulls</w:t>
+      </w:r>
+      <w:proofErr w:type="spellEnd"/>
+      <w:r>
+        <w:rPr>
+          <w:rFonts w:ascii="Times New Roman" w:hAnsi="Times New Roman" w:cs="Times New Roman"/>
+          <w:sz w:val="28"/>
+          <w:szCs w:val="28"/>
+          <w:lang w:val="de"/>
+        </w:rPr>
+        <w:t xml:space="preserve">“ und leeren stellen im Array der </w:t>
+      </w:r>
+      <w:proofErr w:type="spellStart"/>
+      <w:r>
+        <w:rPr>
+          <w:rFonts w:ascii="Times New Roman" w:hAnsi="Times New Roman" w:cs="Times New Roman"/>
+          <w:sz w:val="28"/>
+          <w:szCs w:val="28"/>
+          <w:lang w:val="de"/>
+        </w:rPr>
+        <w:t>FragenIDs</w:t>
+      </w:r>
+      <w:proofErr w:type="spellEnd"/>
+      <w:r>
+        <w:rPr>
+          <w:rFonts w:ascii="Times New Roman" w:hAnsi="Times New Roman" w:cs="Times New Roman"/>
+          <w:sz w:val="28"/>
+          <w:szCs w:val="28"/>
+          <w:lang w:val="de"/>
+        </w:rPr>
+        <w:t xml:space="preserve"> namens </w:t>
+      </w:r>
+      <w:proofErr w:type="spellStart"/>
+      <w:r>
+        <w:rPr>
+          <w:rFonts w:ascii="Times New Roman" w:hAnsi="Times New Roman" w:cs="Times New Roman"/>
+          <w:sz w:val="28"/>
+          <w:szCs w:val="28"/>
+          <w:lang w:val="de"/>
+        </w:rPr>
+        <w:t>adata.quizID</w:t>
+      </w:r>
+      <w:proofErr w:type="spellEnd"/>
+      <w:r>
+        <w:rPr>
+          <w:rFonts w:ascii="Times New Roman" w:hAnsi="Times New Roman" w:cs="Times New Roman"/>
+          <w:sz w:val="28"/>
+          <w:szCs w:val="28"/>
+          <w:lang w:val="de"/>
+        </w:rPr>
+        <w:t xml:space="preserve"> wird eine Filterfunktion angewendet. Falls nun keine Fragen vorhanden sind, wird beim Nutzer die Seite „./</w:t>
+      </w:r>
+      <w:proofErr w:type="spellStart"/>
+      <w:r>
+        <w:rPr>
+          <w:rFonts w:ascii="Times New Roman" w:hAnsi="Times New Roman" w:cs="Times New Roman"/>
+          <w:sz w:val="28"/>
+          <w:szCs w:val="28"/>
+          <w:lang w:val="de"/>
+        </w:rPr>
+        <w:t>keinefragen.ejs</w:t>
+      </w:r>
+      <w:proofErr w:type="spellEnd"/>
+      <w:r>
+        <w:rPr>
+          <w:rFonts w:ascii="Times New Roman" w:hAnsi="Times New Roman" w:cs="Times New Roman"/>
+          <w:sz w:val="28"/>
+          <w:szCs w:val="28"/>
+          <w:lang w:val="de"/>
+        </w:rPr>
+        <w:t xml:space="preserve">“ aufgerufen und der </w:t>
+      </w:r>
+      <w:proofErr w:type="spellStart"/>
+      <w:r>
+        <w:rPr>
+          <w:rFonts w:ascii="Times New Roman" w:hAnsi="Times New Roman" w:cs="Times New Roman"/>
+          <w:sz w:val="28"/>
+          <w:szCs w:val="28"/>
+          <w:lang w:val="de"/>
+        </w:rPr>
+        <w:t>Externalrequest</w:t>
+      </w:r>
+      <w:proofErr w:type="spellEnd"/>
+      <w:r>
+        <w:rPr>
+          <w:rFonts w:ascii="Times New Roman" w:hAnsi="Times New Roman" w:cs="Times New Roman"/>
+          <w:sz w:val="28"/>
+          <w:szCs w:val="28"/>
+          <w:lang w:val="de"/>
+        </w:rPr>
+        <w:t xml:space="preserve"> wird vorzeitig </w:t>
+      </w:r>
+      <w:proofErr w:type="spellStart"/>
+      <w:r>
+        <w:rPr>
+          <w:rFonts w:ascii="Times New Roman" w:hAnsi="Times New Roman" w:cs="Times New Roman"/>
+          <w:sz w:val="28"/>
+          <w:szCs w:val="28"/>
+          <w:lang w:val="de"/>
+        </w:rPr>
+        <w:t>been</w:t>
+      </w:r>
+      <w:proofErr w:type="spellEnd"/>
       <w:r>
         <w:rPr>
           <w:rFonts w:ascii="Times New Roman" w:hAnsi="Times New Roman" w:cs="Times New Roman"/>
@@ -404,7 +535,27 @@
           <w:szCs w:val="28"/>
           <w:lang w:val="de"/>
         </w:rPr>
-        <w:t xml:space="preserve">Ansonsten wird der Nutzer auf die Seite „./quiz-gestartet.ejs“ weitergeleitet. </w:t>
+        <w:t>Ansonsten wird der Nutzer auf die Seite „./quiz-</w:t>
+      </w:r>
+      <w:proofErr w:type="spellStart"/>
+      <w:r>
+        <w:rPr>
+          <w:rFonts w:ascii="Times New Roman" w:hAnsi="Times New Roman" w:cs="Times New Roman"/>
+          <w:sz w:val="28"/>
+          <w:szCs w:val="28"/>
+          <w:lang w:val="de"/>
+        </w:rPr>
+        <w:t>gestartet.ejs</w:t>
+      </w:r>
+      <w:proofErr w:type="spellEnd"/>
+      <w:r>
+        <w:rPr>
+          <w:rFonts w:ascii="Times New Roman" w:hAnsi="Times New Roman" w:cs="Times New Roman"/>
+          <w:sz w:val="28"/>
+          <w:szCs w:val="28"/>
+          <w:lang w:val="de"/>
+        </w:rPr>
+        <w:t xml:space="preserve">“ weitergeleitet. </w:t>
       </w:r>
       <w:r>
         <w:rPr>
@@ -424,6 +575,7 @@
         </w:rPr>
         <w:t xml:space="preserve">der Variable </w:t>
       </w:r>
+      <w:proofErr w:type="spellStart"/>
       <w:r>
         <w:rPr>
           <w:rFonts w:ascii="Times New Roman" w:hAnsi="Times New Roman" w:cs="Times New Roman"/>
@@ -440,16 +592,126 @@
           <w:szCs w:val="28"/>
           <w:lang w:val="de"/>
         </w:rPr>
-        <w:t>entry = adata.quizID[counter]; die ID einer Frage gespeichert</w:t>
-      </w:r>
-      <w:r>
-        <w:rPr>
-          <w:rFonts w:ascii="Times New Roman" w:hAnsi="Times New Roman" w:cs="Times New Roman"/>
-          <w:sz w:val="28"/>
-          <w:szCs w:val="28"/>
-          <w:lang w:val="de"/>
-        </w:rPr>
-        <w:t xml:space="preserve">. Der counter zählt in der nächsten Zeile immer um eins hoch, aber nur so lange wie das Array von adata.quizID lang ist. Dann wird der counter </w:t>
+        <w:t>entry</w:t>
+      </w:r>
+      <w:proofErr w:type="spellEnd"/>
+      <w:r>
+        <w:rPr>
+          <w:rFonts w:ascii="Times New Roman" w:hAnsi="Times New Roman" w:cs="Times New Roman"/>
+          <w:sz w:val="28"/>
+          <w:szCs w:val="28"/>
+          <w:lang w:val="de"/>
+        </w:rPr>
+        <w:t xml:space="preserve"> = </w:t>
+      </w:r>
+      <w:proofErr w:type="spellStart"/>
+      <w:r>
+        <w:rPr>
+          <w:rFonts w:ascii="Times New Roman" w:hAnsi="Times New Roman" w:cs="Times New Roman"/>
+          <w:sz w:val="28"/>
+          <w:szCs w:val="28"/>
+          <w:lang w:val="de"/>
+        </w:rPr>
+        <w:t>adata.quizID</w:t>
+      </w:r>
+      <w:proofErr w:type="spellEnd"/>
+      <w:r>
+        <w:rPr>
+          <w:rFonts w:ascii="Times New Roman" w:hAnsi="Times New Roman" w:cs="Times New Roman"/>
+          <w:sz w:val="28"/>
+          <w:szCs w:val="28"/>
+          <w:lang w:val="de"/>
+        </w:rPr>
+        <w:t>[</w:t>
+      </w:r>
+      <w:proofErr w:type="spellStart"/>
+      <w:r>
+        <w:rPr>
+          <w:rFonts w:ascii="Times New Roman" w:hAnsi="Times New Roman" w:cs="Times New Roman"/>
+          <w:sz w:val="28"/>
+          <w:szCs w:val="28"/>
+          <w:lang w:val="de"/>
+        </w:rPr>
+        <w:t>counter</w:t>
+      </w:r>
+      <w:proofErr w:type="spellEnd"/>
+      <w:r>
+        <w:rPr>
+          <w:rFonts w:ascii="Times New Roman" w:hAnsi="Times New Roman" w:cs="Times New Roman"/>
+          <w:sz w:val="28"/>
+          <w:szCs w:val="28"/>
+          <w:lang w:val="de"/>
+        </w:rPr>
+        <w:t>]; die ID einer Frage gespeichert</w:t>
+      </w:r>
+      <w:r>
+        <w:rPr>
+          <w:rFonts w:ascii="Times New Roman" w:hAnsi="Times New Roman" w:cs="Times New Roman"/>
+          <w:sz w:val="28"/>
+          <w:szCs w:val="28"/>
+          <w:lang w:val="de"/>
+        </w:rPr>
+        <w:t xml:space="preserve">. Der </w:t>
+      </w:r>
+      <w:proofErr w:type="spellStart"/>
+      <w:r>
+        <w:rPr>
+          <w:rFonts w:ascii="Times New Roman" w:hAnsi="Times New Roman" w:cs="Times New Roman"/>
+          <w:sz w:val="28"/>
+          <w:szCs w:val="28"/>
+          <w:lang w:val="de"/>
+        </w:rPr>
+        <w:t>counter</w:t>
+      </w:r>
+      <w:proofErr w:type="spellEnd"/>
+      <w:r>
+        <w:rPr>
+          <w:rFonts w:ascii="Times New Roman" w:hAnsi="Times New Roman" w:cs="Times New Roman"/>
+          <w:sz w:val="28"/>
+          <w:szCs w:val="28"/>
+          <w:lang w:val="de"/>
+        </w:rPr>
+        <w:t xml:space="preserve"> zählt in der nächsten Zeile immer um eins hoch, aber nur so lange wie das Array von </w:t>
+      </w:r>
+      <w:proofErr w:type="spellStart"/>
+      <w:r>
+        <w:rPr>
+          <w:rFonts w:ascii="Times New Roman" w:hAnsi="Times New Roman" w:cs="Times New Roman"/>
+          <w:sz w:val="28"/>
+          <w:szCs w:val="28"/>
+          <w:lang w:val="de"/>
+        </w:rPr>
+        <w:t>adata.quizID</w:t>
+      </w:r>
+      <w:proofErr w:type="spellEnd"/>
+      <w:r>
+        <w:rPr>
+          <w:rFonts w:ascii="Times New Roman" w:hAnsi="Times New Roman" w:cs="Times New Roman"/>
+          <w:sz w:val="28"/>
+          <w:szCs w:val="28"/>
+          <w:lang w:val="de"/>
+        </w:rPr>
+        <w:t xml:space="preserve"> lang ist. Dann wird der </w:t>
+      </w:r>
+      <w:proofErr w:type="spellStart"/>
+      <w:r>
+        <w:rPr>
+          <w:rFonts w:ascii="Times New Roman" w:hAnsi="Times New Roman" w:cs="Times New Roman"/>
+          <w:sz w:val="28"/>
+          <w:szCs w:val="28"/>
+          <w:lang w:val="de"/>
+        </w:rPr>
+        <w:t>counter</w:t>
+      </w:r>
+      <w:proofErr w:type="spellEnd"/>
+      <w:r>
+        <w:rPr>
+          <w:rFonts w:ascii="Times New Roman" w:hAnsi="Times New Roman" w:cs="Times New Roman"/>
+          <w:sz w:val="28"/>
+          <w:szCs w:val="28"/>
+          <w:lang w:val="de"/>
+        </w:rPr>
+        <w:t xml:space="preserve"> </w:t>
       </w:r>
       <w:r>
         <w:rPr>
@@ -500,16 +762,56 @@
           <w:szCs w:val="28"/>
           <w:lang w:val="de"/>
         </w:rPr>
-        <w:t>In der Variable path_question_id wird nun der</w:t>
-      </w:r>
-      <w:r>
-        <w:rPr>
-          <w:rFonts w:ascii="Times New Roman" w:hAnsi="Times New Roman" w:cs="Times New Roman"/>
-          <w:sz w:val="28"/>
-          <w:szCs w:val="28"/>
-          <w:lang w:val="de"/>
-        </w:rPr>
-        <w:t xml:space="preserve"> Pfad zur QuestionID </w:t>
+        <w:t xml:space="preserve">In der Variable </w:t>
+      </w:r>
+      <w:proofErr w:type="spellStart"/>
+      <w:r>
+        <w:rPr>
+          <w:rFonts w:ascii="Times New Roman" w:hAnsi="Times New Roman" w:cs="Times New Roman"/>
+          <w:sz w:val="28"/>
+          <w:szCs w:val="28"/>
+          <w:lang w:val="de"/>
+        </w:rPr>
+        <w:t>path_question_id</w:t>
+      </w:r>
+      <w:proofErr w:type="spellEnd"/>
+      <w:r>
+        <w:rPr>
+          <w:rFonts w:ascii="Times New Roman" w:hAnsi="Times New Roman" w:cs="Times New Roman"/>
+          <w:sz w:val="28"/>
+          <w:szCs w:val="28"/>
+          <w:lang w:val="de"/>
+        </w:rPr>
+        <w:t xml:space="preserve"> wird nun der</w:t>
+      </w:r>
+      <w:r>
+        <w:rPr>
+          <w:rFonts w:ascii="Times New Roman" w:hAnsi="Times New Roman" w:cs="Times New Roman"/>
+          <w:sz w:val="28"/>
+          <w:szCs w:val="28"/>
+          <w:lang w:val="de"/>
+        </w:rPr>
+        <w:t xml:space="preserve"> Pfad zur </w:t>
+      </w:r>
+      <w:proofErr w:type="spellStart"/>
+      <w:r>
+        <w:rPr>
+          <w:rFonts w:ascii="Times New Roman" w:hAnsi="Times New Roman" w:cs="Times New Roman"/>
+          <w:sz w:val="28"/>
+          <w:szCs w:val="28"/>
+          <w:lang w:val="de"/>
+        </w:rPr>
+        <w:t>QuestionID</w:t>
+      </w:r>
+      <w:proofErr w:type="spellEnd"/>
+      <w:r>
+        <w:rPr>
+          <w:rFonts w:ascii="Times New Roman" w:hAnsi="Times New Roman" w:cs="Times New Roman"/>
+          <w:sz w:val="28"/>
+          <w:szCs w:val="28"/>
+          <w:lang w:val="de"/>
+        </w:rPr>
+        <w:t xml:space="preserve"> </w:t>
       </w:r>
       <w:r>
         <w:rPr>
@@ -529,6 +831,335 @@
         </w:rPr>
         <w:t xml:space="preserve"> Request</w:t>
       </w:r>
+      <w:r>
+        <w:rPr>
+          <w:rFonts w:ascii="Times New Roman" w:hAnsi="Times New Roman" w:cs="Times New Roman"/>
+          <w:sz w:val="28"/>
+          <w:szCs w:val="28"/>
+          <w:lang w:val="de"/>
+        </w:rPr>
+        <w:t xml:space="preserve"> gespeichert.</w:t>
+      </w:r>
+      <w:r>
+        <w:rPr>
+          <w:rFonts w:ascii="Times New Roman" w:hAnsi="Times New Roman" w:cs="Times New Roman"/>
+          <w:sz w:val="28"/>
+          <w:szCs w:val="28"/>
+          <w:lang w:val="de"/>
+        </w:rPr>
+        <w:lastRenderedPageBreak/>
+        <w:pict>
+          <v:shapetype id="_x0000_t75" coordsize="21600,21600" o:spt="75" o:preferrelative="t" path="m@4@5l@4@11@9@11@9@5xe" filled="f" stroked="f">
+            <v:stroke joinstyle="miter"/>
+            <v:formulas>
+              <v:f eqn="if lineDrawn pixelLineWidth 0"/>
+              <v:f eqn="sum @0 1 0"/>
+              <v:f eqn="sum 0 0 @1"/>
+              <v:f eqn="prod @2 1 2"/>
+              <v:f eqn="prod @3 21600 pixelWidth"/>
+              <v:f eqn="prod @3 21600 pixelHeight"/>
+              <v:f eqn="sum @0 0 1"/>
+              <v:f eqn="prod @6 1 2"/>
+              <v:f eqn="prod @7 21600 pixelWidth"/>
+              <v:f eqn="sum @8 21600 0"/>
+              <v:f eqn="prod @7 21600 pixelHeight"/>
+              <v:f eqn="sum @10 21600 0"/>
+            </v:formulas>
+            <v:path o:extrusionok="f" gradientshapeok="t" o:connecttype="rect"/>
+            <o:lock v:ext="edit" aspectratio="t"/>
+          </v:shapetype>
+          <v:shape id="_x0000_i1025" type="#_x0000_t75" style="width:469.55pt;height:339.35pt">
+            <v:imagedata r:id="rId8" o:title="3schnippschnipp"/>
+          </v:shape>
+        </w:pict>
+      </w:r>
+    </w:p>
+    <w:p>
+      <w:pPr>
+        <w:widowControl w:val="0"/>
+        <w:autoSpaceDE w:val="0"/>
+        <w:autoSpaceDN w:val="0"/>
+        <w:adjustRightInd w:val="0"/>
+        <w:spacing w:after="200" w:line="276" w:lineRule="auto"/>
+        <w:rPr>
+          <w:rFonts w:ascii="Times New Roman" w:hAnsi="Times New Roman" w:cs="Times New Roman"/>
+          <w:sz w:val="26"/>
+          <w:szCs w:val="28"/>
+          <w:lang w:val="de"/>
+        </w:rPr>
+      </w:pPr>
+      <w:r>
+        <w:rPr>
+          <w:rFonts w:ascii="Times New Roman" w:hAnsi="Times New Roman" w:cs="Times New Roman"/>
+          <w:sz w:val="28"/>
+          <w:szCs w:val="28"/>
+          <w:lang w:val="de"/>
+        </w:rPr>
+        <w:t xml:space="preserve">Durch den zweiten externen Request auf den Dienstgeber werden die Daten einer zufälligen Frage angefragt. In dem Array von der Variable adata2 werden diese Daten gespeichert. Es wird nun ein leeres Array namens </w:t>
+      </w:r>
+      <w:proofErr w:type="spellStart"/>
+      <w:r>
+        <w:rPr>
+          <w:rFonts w:ascii="Times New Roman" w:hAnsi="Times New Roman" w:cs="Times New Roman"/>
+          <w:sz w:val="28"/>
+          <w:szCs w:val="28"/>
+          <w:lang w:val="de"/>
+        </w:rPr>
+        <w:t>random_ans</w:t>
+      </w:r>
+      <w:proofErr w:type="spellEnd"/>
+      <w:r>
+        <w:rPr>
+          <w:rFonts w:ascii="Times New Roman" w:hAnsi="Times New Roman" w:cs="Times New Roman"/>
+          <w:sz w:val="28"/>
+          <w:szCs w:val="28"/>
+          <w:lang w:val="de"/>
+        </w:rPr>
+        <w:t xml:space="preserve"> erstellt, dazu wird in der Variable </w:t>
+      </w:r>
+      <w:proofErr w:type="spellStart"/>
+      <w:r>
+        <w:rPr>
+          <w:rFonts w:ascii="Times New Roman" w:hAnsi="Times New Roman" w:cs="Times New Roman"/>
+          <w:sz w:val="28"/>
+          <w:szCs w:val="28"/>
+          <w:lang w:val="de"/>
+        </w:rPr>
+        <w:t>richtige_ans</w:t>
+      </w:r>
+      <w:proofErr w:type="spellEnd"/>
+      <w:r>
+        <w:rPr>
+          <w:rFonts w:ascii="Times New Roman" w:hAnsi="Times New Roman" w:cs="Times New Roman"/>
+          <w:sz w:val="28"/>
+          <w:szCs w:val="28"/>
+          <w:lang w:val="de"/>
+        </w:rPr>
+        <w:t xml:space="preserve"> die richtige Antwort auf die Frage zwischengespeichert. Nun werden alle Antworten der Frage auf das Array hinzu</w:t>
+      </w:r>
+      <w:r>
+        <w:rPr>
+          <w:rFonts w:ascii="Times New Roman" w:hAnsi="Times New Roman" w:cs="Times New Roman"/>
+          <w:sz w:val="28"/>
+          <w:szCs w:val="28"/>
+          <w:lang w:val="de"/>
+        </w:rPr>
+        <w:t>gefügt. Die Funktion „</w:t>
+      </w:r>
+      <w:proofErr w:type="spellStart"/>
+      <w:r>
+        <w:rPr>
+          <w:rFonts w:ascii="Times New Roman" w:hAnsi="Times New Roman" w:cs="Times New Roman"/>
+          <w:sz w:val="28"/>
+          <w:szCs w:val="28"/>
+          <w:lang w:val="de"/>
+        </w:rPr>
+        <w:t>shuffle</w:t>
+      </w:r>
+      <w:proofErr w:type="spellEnd"/>
+      <w:r>
+        <w:rPr>
+          <w:rFonts w:ascii="Times New Roman" w:hAnsi="Times New Roman" w:cs="Times New Roman"/>
+          <w:sz w:val="28"/>
+          <w:szCs w:val="28"/>
+          <w:lang w:val="de"/>
+        </w:rPr>
+        <w:t>(o)“ mischt die Positionen im Array, und wird mit „</w:t>
+      </w:r>
+      <w:proofErr w:type="spellStart"/>
+      <w:r>
+        <w:rPr>
+          <w:rFonts w:ascii="Times New Roman" w:hAnsi="Times New Roman" w:cs="Times New Roman"/>
+          <w:sz w:val="28"/>
+          <w:szCs w:val="28"/>
+          <w:lang w:val="de"/>
+        </w:rPr>
+        <w:t>shuffle</w:t>
+      </w:r>
+      <w:proofErr w:type="spellEnd"/>
+      <w:r>
+        <w:rPr>
+          <w:rFonts w:ascii="Times New Roman" w:hAnsi="Times New Roman" w:cs="Times New Roman"/>
+          <w:sz w:val="28"/>
+          <w:szCs w:val="28"/>
+          <w:lang w:val="de"/>
+        </w:rPr>
+        <w:t>(</w:t>
+      </w:r>
+      <w:proofErr w:type="spellStart"/>
+      <w:r>
+        <w:rPr>
+          <w:rFonts w:ascii="Times New Roman" w:hAnsi="Times New Roman" w:cs="Times New Roman"/>
+          <w:sz w:val="28"/>
+          <w:szCs w:val="28"/>
+          <w:lang w:val="de"/>
+        </w:rPr>
+        <w:t>random_ans</w:t>
+      </w:r>
+      <w:proofErr w:type="spellEnd"/>
+      <w:r>
+        <w:rPr>
+          <w:rFonts w:ascii="Times New Roman" w:hAnsi="Times New Roman" w:cs="Times New Roman"/>
+          <w:sz w:val="28"/>
+          <w:szCs w:val="28"/>
+          <w:lang w:val="de"/>
+        </w:rPr>
+        <w:t xml:space="preserve">)“ auf das Array der Antwortmöglichkeiten angewendet. Die nachfolgende </w:t>
+      </w:r>
+      <w:proofErr w:type="spellStart"/>
+      <w:r>
+        <w:rPr>
+          <w:rFonts w:ascii="Times New Roman" w:hAnsi="Times New Roman" w:cs="Times New Roman"/>
+          <w:sz w:val="28"/>
+          <w:szCs w:val="28"/>
+          <w:lang w:val="de"/>
+        </w:rPr>
+        <w:t>for</w:t>
+      </w:r>
+      <w:proofErr w:type="spellEnd"/>
+      <w:r>
+        <w:rPr>
+          <w:rFonts w:ascii="Times New Roman" w:hAnsi="Times New Roman" w:cs="Times New Roman"/>
+          <w:sz w:val="28"/>
+          <w:szCs w:val="28"/>
+          <w:lang w:val="de"/>
+        </w:rPr>
+        <w:t xml:space="preserve">-Schleife zählt durch das ganze Array und die dazugehörige </w:t>
+      </w:r>
+      <w:proofErr w:type="spellStart"/>
+      <w:r>
+        <w:rPr>
+          <w:rFonts w:ascii="Times New Roman" w:hAnsi="Times New Roman" w:cs="Times New Roman"/>
+          <w:sz w:val="28"/>
+          <w:szCs w:val="28"/>
+          <w:lang w:val="de"/>
+        </w:rPr>
+        <w:t>if</w:t>
+      </w:r>
+      <w:proofErr w:type="spellEnd"/>
+      <w:r>
+        <w:rPr>
+          <w:rFonts w:ascii="Times New Roman" w:hAnsi="Times New Roman" w:cs="Times New Roman"/>
+          <w:sz w:val="28"/>
+          <w:szCs w:val="28"/>
+          <w:lang w:val="de"/>
+        </w:rPr>
+        <w:t xml:space="preserve">-Bedingung vergleicht die Position der richtigen Antwort. Die Position der richtigen </w:t>
+      </w:r>
+      <w:proofErr w:type="spellStart"/>
+      <w:r>
+        <w:rPr>
+          <w:rFonts w:ascii="Times New Roman" w:hAnsi="Times New Roman" w:cs="Times New Roman"/>
+          <w:sz w:val="28"/>
+          <w:szCs w:val="28"/>
+          <w:lang w:val="de"/>
+        </w:rPr>
+        <w:t>Anwort</w:t>
+      </w:r>
+      <w:proofErr w:type="spellEnd"/>
+      <w:r>
+        <w:rPr>
+          <w:rFonts w:ascii="Times New Roman" w:hAnsi="Times New Roman" w:cs="Times New Roman"/>
+          <w:sz w:val="28"/>
+          <w:szCs w:val="28"/>
+          <w:lang w:val="de"/>
+        </w:rPr>
+        <w:t xml:space="preserve"> im Array wird auf adata2</w:t>
+      </w:r>
+      <w:r>
+        <w:rPr>
+          <w:rFonts w:ascii="Times New Roman" w:hAnsi="Times New Roman" w:cs="Times New Roman"/>
+          <w:sz w:val="26"/>
+          <w:szCs w:val="28"/>
+          <w:lang w:val="de"/>
+        </w:rPr>
+        <w:t>[0].</w:t>
+      </w:r>
+      <w:proofErr w:type="spellStart"/>
+      <w:r>
+        <w:rPr>
+          <w:rFonts w:ascii="Times New Roman" w:hAnsi="Times New Roman" w:cs="Times New Roman"/>
+          <w:sz w:val="26"/>
+          <w:szCs w:val="28"/>
+          <w:lang w:val="de"/>
+        </w:rPr>
+        <w:t>answer</w:t>
+      </w:r>
+      <w:proofErr w:type="spellEnd"/>
+      <w:r>
+        <w:rPr>
+          <w:rFonts w:ascii="Times New Roman" w:hAnsi="Times New Roman" w:cs="Times New Roman"/>
+          <w:sz w:val="26"/>
+          <w:szCs w:val="28"/>
+          <w:lang w:val="de"/>
+        </w:rPr>
+        <w:t xml:space="preserve"> abgelegt, sowie auf adata2[0].</w:t>
+      </w:r>
+      <w:proofErr w:type="spellStart"/>
+      <w:r>
+        <w:rPr>
+          <w:rFonts w:ascii="Times New Roman" w:hAnsi="Times New Roman" w:cs="Times New Roman"/>
+          <w:sz w:val="26"/>
+          <w:szCs w:val="28"/>
+          <w:lang w:val="de"/>
+        </w:rPr>
+        <w:t>random_ans</w:t>
+      </w:r>
+      <w:proofErr w:type="spellEnd"/>
+      <w:r>
+        <w:rPr>
+          <w:rFonts w:ascii="Times New Roman" w:hAnsi="Times New Roman" w:cs="Times New Roman"/>
+          <w:sz w:val="26"/>
+          <w:szCs w:val="28"/>
+          <w:lang w:val="de"/>
+        </w:rPr>
+        <w:t xml:space="preserve"> das Array abgespeichert wird.</w:t>
+      </w:r>
+    </w:p>
+    <w:p>
+      <w:pPr>
+        <w:widowControl w:val="0"/>
+        <w:autoSpaceDE w:val="0"/>
+        <w:autoSpaceDN w:val="0"/>
+        <w:adjustRightInd w:val="0"/>
+        <w:spacing w:after="200" w:line="276" w:lineRule="auto"/>
+        <w:rPr>
+          <w:rFonts w:ascii="Times New Roman" w:hAnsi="Times New Roman" w:cs="Times New Roman"/>
+          <w:sz w:val="26"/>
+          <w:szCs w:val="28"/>
+          <w:lang w:val="de"/>
+        </w:rPr>
+      </w:pPr>
+    </w:p>
+    <w:p>
+      <w:pPr>
+        <w:widowControl w:val="0"/>
+        <w:autoSpaceDE w:val="0"/>
+        <w:autoSpaceDN w:val="0"/>
+        <w:adjustRightInd w:val="0"/>
+        <w:spacing w:after="200" w:line="276" w:lineRule="auto"/>
+        <w:rPr>
+          <w:rFonts w:ascii="Times New Roman" w:hAnsi="Times New Roman" w:cs="Times New Roman"/>
+          <w:sz w:val="26"/>
+          <w:szCs w:val="28"/>
+          <w:lang w:val="de"/>
+        </w:rPr>
+      </w:pPr>
+    </w:p>
+    <w:p>
+      <w:pPr>
+        <w:widowControl w:val="0"/>
+        <w:autoSpaceDE w:val="0"/>
+        <w:autoSpaceDN w:val="0"/>
+        <w:adjustRightInd w:val="0"/>
+        <w:spacing w:after="200" w:line="276" w:lineRule="auto"/>
+        <w:rPr>
+          <w:rFonts w:ascii="Times New Roman" w:hAnsi="Times New Roman" w:cs="Times New Roman"/>
+          <w:sz w:val="26"/>
+          <w:szCs w:val="28"/>
+          <w:lang w:val="de"/>
+        </w:rPr>
+      </w:pPr>
       <w:bookmarkStart w:id="0" w:name="_GoBack"/>
       <w:bookmarkEnd w:id="0"/>
     </w:p>

</xml_diff>

<commit_message>
User können sich registrieren und einloggen, und die Statistik wird nun pro User angezeigt!
Wenn der User eingeloggt ist, wird sein Name auf dein Seiten angezeigt.
</commit_message>
<xml_diff>
--- a/Doku/WBA Dokumentation Anwendungslogik.docx
+++ b/Doku/WBA Dokumentation Anwendungslogik.docx
@@ -363,27 +363,25 @@
           <w:szCs w:val="28"/>
           <w:lang w:val="de"/>
         </w:rPr>
-        <w:t xml:space="preserve">“ und leeren stellen im Array der </w:t>
-      </w:r>
-      <w:proofErr w:type="spellStart"/>
-      <w:r>
-        <w:rPr>
-          <w:rFonts w:ascii="Times New Roman" w:hAnsi="Times New Roman" w:cs="Times New Roman"/>
-          <w:sz w:val="28"/>
-          <w:szCs w:val="28"/>
-          <w:lang w:val="de"/>
-        </w:rPr>
-        <w:t>FragenIDs</w:t>
-      </w:r>
-      <w:proofErr w:type="spellEnd"/>
-      <w:r>
-        <w:rPr>
-          <w:rFonts w:ascii="Times New Roman" w:hAnsi="Times New Roman" w:cs="Times New Roman"/>
-          <w:sz w:val="28"/>
-          <w:szCs w:val="28"/>
-          <w:lang w:val="de"/>
-        </w:rPr>
-        <w:t xml:space="preserve"> namens </w:t>
+        <w:t>“ und leeren stellen im Array der Fragen</w:t>
+      </w:r>
+      <w:r>
+        <w:rPr>
+          <w:rFonts w:ascii="Times New Roman" w:hAnsi="Times New Roman" w:cs="Times New Roman"/>
+          <w:sz w:val="28"/>
+          <w:szCs w:val="28"/>
+          <w:lang w:val="de"/>
+        </w:rPr>
+        <w:t xml:space="preserve"> </w:t>
+      </w:r>
+      <w:r>
+        <w:rPr>
+          <w:rFonts w:ascii="Times New Roman" w:hAnsi="Times New Roman" w:cs="Times New Roman"/>
+          <w:sz w:val="28"/>
+          <w:szCs w:val="28"/>
+          <w:lang w:val="de"/>
+        </w:rPr>
+        <w:t xml:space="preserve">IDs namens </w:t>
       </w:r>
       <w:proofErr w:type="spellStart"/>
       <w:r>
@@ -423,39 +421,55 @@
           <w:szCs w:val="28"/>
           <w:lang w:val="de"/>
         </w:rPr>
-        <w:t xml:space="preserve">“ aufgerufen und der </w:t>
-      </w:r>
-      <w:proofErr w:type="spellStart"/>
-      <w:r>
-        <w:rPr>
-          <w:rFonts w:ascii="Times New Roman" w:hAnsi="Times New Roman" w:cs="Times New Roman"/>
-          <w:sz w:val="28"/>
-          <w:szCs w:val="28"/>
-          <w:lang w:val="de"/>
-        </w:rPr>
-        <w:t>Externalrequest</w:t>
-      </w:r>
-      <w:proofErr w:type="spellEnd"/>
-      <w:r>
-        <w:rPr>
-          <w:rFonts w:ascii="Times New Roman" w:hAnsi="Times New Roman" w:cs="Times New Roman"/>
-          <w:sz w:val="28"/>
-          <w:szCs w:val="28"/>
-          <w:lang w:val="de"/>
-        </w:rPr>
-        <w:t xml:space="preserve"> wird vorzeitig </w:t>
-      </w:r>
-      <w:proofErr w:type="spellStart"/>
-      <w:r>
-        <w:rPr>
-          <w:rFonts w:ascii="Times New Roman" w:hAnsi="Times New Roman" w:cs="Times New Roman"/>
-          <w:sz w:val="28"/>
-          <w:szCs w:val="28"/>
-          <w:lang w:val="de"/>
-        </w:rPr>
-        <w:t>been</w:t>
-      </w:r>
-      <w:proofErr w:type="spellEnd"/>
+        <w:t>“</w:t>
+      </w:r>
+      <w:r>
+        <w:rPr>
+          <w:rFonts w:ascii="Times New Roman" w:hAnsi="Times New Roman" w:cs="Times New Roman"/>
+          <w:sz w:val="28"/>
+          <w:szCs w:val="28"/>
+          <w:lang w:val="de"/>
+        </w:rPr>
+        <w:t xml:space="preserve"> aufgerufen und der </w:t>
+      </w:r>
+      <w:proofErr w:type="spellStart"/>
+      <w:r>
+        <w:rPr>
+          <w:rFonts w:ascii="Times New Roman" w:hAnsi="Times New Roman" w:cs="Times New Roman"/>
+          <w:sz w:val="28"/>
+          <w:szCs w:val="28"/>
+          <w:lang w:val="de"/>
+        </w:rPr>
+        <w:t>externalR</w:t>
+      </w:r>
+      <w:r>
+        <w:rPr>
+          <w:rFonts w:ascii="Times New Roman" w:hAnsi="Times New Roman" w:cs="Times New Roman"/>
+          <w:sz w:val="28"/>
+          <w:szCs w:val="28"/>
+          <w:lang w:val="de"/>
+        </w:rPr>
+        <w:t>equest</w:t>
+      </w:r>
+      <w:proofErr w:type="spellEnd"/>
+      <w:r>
+        <w:rPr>
+          <w:rFonts w:ascii="Times New Roman" w:hAnsi="Times New Roman" w:cs="Times New Roman"/>
+          <w:sz w:val="28"/>
+          <w:szCs w:val="28"/>
+          <w:lang w:val="de"/>
+        </w:rPr>
+        <w:t xml:space="preserve"> wird vorzeitig been</w:t>
+      </w:r>
+      <w:r>
+        <w:rPr>
+          <w:rFonts w:ascii="Times New Roman" w:hAnsi="Times New Roman" w:cs="Times New Roman"/>
+          <w:sz w:val="28"/>
+          <w:szCs w:val="28"/>
+          <w:lang w:val="de"/>
+        </w:rPr>
+        <w:t>det.</w:t>
+      </w:r>
       <w:r>
         <w:rPr>
           <w:rFonts w:ascii="Times New Roman" w:hAnsi="Times New Roman" w:cs="Times New Roman"/>
@@ -791,27 +805,16 @@
           <w:szCs w:val="28"/>
           <w:lang w:val="de"/>
         </w:rPr>
-        <w:t xml:space="preserve"> Pfad zur </w:t>
-      </w:r>
-      <w:proofErr w:type="spellStart"/>
-      <w:r>
-        <w:rPr>
-          <w:rFonts w:ascii="Times New Roman" w:hAnsi="Times New Roman" w:cs="Times New Roman"/>
-          <w:sz w:val="28"/>
-          <w:szCs w:val="28"/>
-          <w:lang w:val="de"/>
-        </w:rPr>
-        <w:t>QuestionID</w:t>
-      </w:r>
-      <w:proofErr w:type="spellEnd"/>
-      <w:r>
-        <w:rPr>
-          <w:rFonts w:ascii="Times New Roman" w:hAnsi="Times New Roman" w:cs="Times New Roman"/>
-          <w:sz w:val="28"/>
-          <w:szCs w:val="28"/>
-          <w:lang w:val="de"/>
-        </w:rPr>
-        <w:t xml:space="preserve"> </w:t>
+        <w:t xml:space="preserve"> Pfad zur Fragen </w:t>
+      </w:r>
+      <w:r>
+        <w:rPr>
+          <w:rFonts w:ascii="Times New Roman" w:hAnsi="Times New Roman" w:cs="Times New Roman"/>
+          <w:sz w:val="28"/>
+          <w:szCs w:val="28"/>
+          <w:lang w:val="de"/>
+        </w:rPr>
+        <w:t xml:space="preserve">ID </w:t>
       </w:r>
       <w:r>
         <w:rPr>
@@ -944,7 +947,16 @@
           <w:szCs w:val="28"/>
           <w:lang w:val="de"/>
         </w:rPr>
-        <w:t>gefügt. Die Funktion „</w:t>
+        <w:t xml:space="preserve">gefügt. Die </w:t>
+      </w:r>
+      <w:r>
+        <w:rPr>
+          <w:rFonts w:ascii="Times New Roman" w:hAnsi="Times New Roman" w:cs="Times New Roman"/>
+          <w:sz w:val="28"/>
+          <w:szCs w:val="28"/>
+          <w:lang w:val="de"/>
+        </w:rPr>
+        <w:t>Funktion „</w:t>
       </w:r>
       <w:proofErr w:type="spellStart"/>
       <w:r>
@@ -1064,22 +1076,13 @@
           <w:szCs w:val="28"/>
           <w:lang w:val="de"/>
         </w:rPr>
-        <w:t xml:space="preserve"> im Array wird auf adata2</w:t>
-      </w:r>
-      <w:r>
-        <w:rPr>
-          <w:rFonts w:ascii="Times New Roman" w:hAnsi="Times New Roman" w:cs="Times New Roman"/>
-          <w:sz w:val="26"/>
-          <w:szCs w:val="28"/>
-          <w:lang w:val="de"/>
-        </w:rPr>
-        <w:t>[0].</w:t>
-      </w:r>
-      <w:proofErr w:type="spellStart"/>
-      <w:r>
-        <w:rPr>
-          <w:rFonts w:ascii="Times New Roman" w:hAnsi="Times New Roman" w:cs="Times New Roman"/>
-          <w:sz w:val="26"/>
+        <w:t xml:space="preserve"> im Array wird auf adata2[0].</w:t>
+      </w:r>
+      <w:proofErr w:type="spellStart"/>
+      <w:r>
+        <w:rPr>
+          <w:rFonts w:ascii="Times New Roman" w:hAnsi="Times New Roman" w:cs="Times New Roman"/>
+          <w:sz w:val="28"/>
           <w:szCs w:val="28"/>
           <w:lang w:val="de"/>
         </w:rPr>
@@ -1089,7 +1092,7 @@
       <w:r>
         <w:rPr>
           <w:rFonts w:ascii="Times New Roman" w:hAnsi="Times New Roman" w:cs="Times New Roman"/>
-          <w:sz w:val="26"/>
+          <w:sz w:val="28"/>
           <w:szCs w:val="28"/>
           <w:lang w:val="de"/>
         </w:rPr>
@@ -1099,7 +1102,7 @@
       <w:r>
         <w:rPr>
           <w:rFonts w:ascii="Times New Roman" w:hAnsi="Times New Roman" w:cs="Times New Roman"/>
-          <w:sz w:val="26"/>
+          <w:sz w:val="28"/>
           <w:szCs w:val="28"/>
           <w:lang w:val="de"/>
         </w:rPr>
@@ -1109,7 +1112,7 @@
       <w:r>
         <w:rPr>
           <w:rFonts w:ascii="Times New Roman" w:hAnsi="Times New Roman" w:cs="Times New Roman"/>
-          <w:sz w:val="26"/>
+          <w:sz w:val="28"/>
           <w:szCs w:val="28"/>
           <w:lang w:val="de"/>
         </w:rPr>
@@ -1156,6 +1159,92 @@
         <w:rPr>
           <w:rFonts w:ascii="Times New Roman" w:hAnsi="Times New Roman" w:cs="Times New Roman"/>
           <w:sz w:val="26"/>
+          <w:szCs w:val="28"/>
+          <w:lang w:val="de"/>
+        </w:rPr>
+      </w:pPr>
+    </w:p>
+    <w:p>
+      <w:pPr>
+        <w:widowControl w:val="0"/>
+        <w:autoSpaceDE w:val="0"/>
+        <w:autoSpaceDN w:val="0"/>
+        <w:adjustRightInd w:val="0"/>
+        <w:spacing w:after="200" w:line="276" w:lineRule="auto"/>
+        <w:rPr>
+          <w:rFonts w:ascii="Times New Roman" w:hAnsi="Times New Roman" w:cs="Times New Roman"/>
+          <w:sz w:val="26"/>
+          <w:szCs w:val="28"/>
+          <w:lang w:val="de"/>
+        </w:rPr>
+      </w:pPr>
+    </w:p>
+    <w:p>
+      <w:pPr>
+        <w:widowControl w:val="0"/>
+        <w:autoSpaceDE w:val="0"/>
+        <w:autoSpaceDN w:val="0"/>
+        <w:adjustRightInd w:val="0"/>
+        <w:spacing w:after="200" w:line="276" w:lineRule="auto"/>
+        <w:rPr>
+          <w:rFonts w:ascii="Times New Roman" w:hAnsi="Times New Roman" w:cs="Times New Roman"/>
+          <w:b/>
+          <w:bCs/>
+          <w:sz w:val="40"/>
+          <w:szCs w:val="40"/>
+          <w:lang w:val="de"/>
+        </w:rPr>
+      </w:pPr>
+      <w:r>
+        <w:rPr>
+          <w:rFonts w:ascii="Times New Roman" w:hAnsi="Times New Roman" w:cs="Times New Roman"/>
+          <w:b/>
+          <w:bCs/>
+          <w:sz w:val="40"/>
+          <w:szCs w:val="40"/>
+          <w:lang w:val="de"/>
+        </w:rPr>
+        <w:lastRenderedPageBreak/>
+        <w:t>Dokumentation d</w:t>
+      </w:r>
+      <w:r>
+        <w:rPr>
+          <w:rFonts w:ascii="Times New Roman" w:hAnsi="Times New Roman" w:cs="Times New Roman"/>
+          <w:b/>
+          <w:bCs/>
+          <w:sz w:val="40"/>
+          <w:szCs w:val="40"/>
+          <w:lang w:val="de"/>
+        </w:rPr>
+        <w:t>er Präsentationslogik</w:t>
+      </w:r>
+    </w:p>
+    <w:p>
+      <w:pPr>
+        <w:widowControl w:val="0"/>
+        <w:autoSpaceDE w:val="0"/>
+        <w:autoSpaceDN w:val="0"/>
+        <w:adjustRightInd w:val="0"/>
+        <w:spacing w:after="200" w:line="276" w:lineRule="auto"/>
+        <w:rPr>
+          <w:rFonts w:ascii="Times New Roman" w:hAnsi="Times New Roman" w:cs="Times New Roman"/>
+          <w:bCs/>
+          <w:sz w:val="26"/>
+          <w:szCs w:val="26"/>
+          <w:lang w:val="de"/>
+        </w:rPr>
+      </w:pPr>
+    </w:p>
+    <w:p>
+      <w:pPr>
+        <w:widowControl w:val="0"/>
+        <w:autoSpaceDE w:val="0"/>
+        <w:autoSpaceDN w:val="0"/>
+        <w:adjustRightInd w:val="0"/>
+        <w:spacing w:after="200" w:line="276" w:lineRule="auto"/>
+        <w:rPr>
+          <w:rFonts w:ascii="Times New Roman" w:hAnsi="Times New Roman" w:cs="Times New Roman"/>
+          <w:sz w:val="28"/>
           <w:szCs w:val="28"/>
           <w:lang w:val="de"/>
         </w:rPr>

</xml_diff>